<commit_message>
changes done in Readme
</commit_message>
<xml_diff>
--- a/project_documentations/Delta rule learning .docx
+++ b/project_documentations/Delta rule learning .docx
@@ -108,6 +108,8 @@
           <w:docGrid w:linePitch="360"/>
         </w:sectPr>
       </w:pPr>
+      <w:bookmarkStart w:id="0" w:name="_GoBack"/>
+      <w:bookmarkEnd w:id="0"/>
     </w:p>
     <w:p>
       <w:pPr>
@@ -198,51 +200,38 @@
     </w:p>
     <w:p>
       <w:pPr>
-        <w:pStyle w:val="NormalWeb"/>
-        <w:shd w:val="clear" w:color="auto" w:fill="FFFFFF"/>
-        <w:spacing w:before="0" w:beforeAutospacing="0" w:after="0" w:afterAutospacing="0" w:line="360" w:lineRule="auto"/>
-        <w:jc w:val="both"/>
-        <w:rPr>
-          <w:color w:val="111111"/>
-          <w:sz w:val="18"/>
-          <w:szCs w:val="18"/>
-        </w:rPr>
-      </w:pPr>
-      <w:r>
-        <w:rPr>
-          <w:color w:val="111111"/>
-          <w:sz w:val="18"/>
-          <w:szCs w:val="18"/>
-        </w:rPr>
-        <w:t xml:space="preserve">                                   </w:t>
-      </w:r>
-    </w:p>
-    <w:p>
-      <w:pPr>
-        <w:pStyle w:val="NormalWeb"/>
-        <w:shd w:val="clear" w:color="auto" w:fill="FFFFFF"/>
-        <w:spacing w:before="0" w:beforeAutospacing="0" w:after="0" w:afterAutospacing="0" w:line="360" w:lineRule="auto"/>
-        <w:jc w:val="both"/>
+        <w:pStyle w:val="Heading4"/>
+        <w:numPr>
+          <w:ilvl w:val="0"/>
+          <w:numId w:val="0"/>
+        </w:numPr>
+        <w:ind w:left="504"/>
+      </w:pPr>
+      <w:r>
+        <w:t xml:space="preserve">                                  </w:t>
+      </w:r>
+    </w:p>
+    <w:p>
+      <w:pPr>
+        <w:pStyle w:val="Heading4"/>
+        <w:numPr>
+          <w:ilvl w:val="0"/>
+          <w:numId w:val="0"/>
+        </w:numPr>
         <w:rPr>
           <w:color w:val="000000" w:themeColor="text1"/>
-          <w:sz w:val="20"/>
-          <w:szCs w:val="20"/>
         </w:rPr>
       </w:pPr>
       <w:r>
         <w:rPr>
           <w:b/>
           <w:color w:val="000000" w:themeColor="text1"/>
-          <w:sz w:val="20"/>
-          <w:szCs w:val="20"/>
-        </w:rPr>
-        <w:t xml:space="preserve">                                           </w:t>
+        </w:rPr>
+        <w:t xml:space="preserve">                                         </w:t>
       </w:r>
       <w:r>
         <w:rPr>
           <w:color w:val="000000" w:themeColor="text1"/>
-          <w:sz w:val="20"/>
-          <w:szCs w:val="20"/>
         </w:rPr>
         <w:t>1.Introduction</w:t>
       </w:r>
@@ -531,29 +520,22 @@
     </w:p>
     <w:p>
       <w:pPr>
-        <w:pStyle w:val="NormalWeb"/>
-        <w:shd w:val="clear" w:color="auto" w:fill="FFFFFF"/>
-        <w:spacing w:before="0" w:beforeAutospacing="0" w:after="0" w:afterAutospacing="0" w:line="360" w:lineRule="auto"/>
-        <w:jc w:val="both"/>
-        <w:rPr>
-          <w:color w:val="111111"/>
-          <w:sz w:val="20"/>
-          <w:szCs w:val="20"/>
-        </w:rPr>
-      </w:pPr>
-      <w:r>
-        <w:rPr>
-          <w:color w:val="111111"/>
-          <w:sz w:val="20"/>
-          <w:szCs w:val="20"/>
-        </w:rPr>
-        <w:t xml:space="preserve">                                             2. </w:t>
-      </w:r>
-      <w:r>
-        <w:rPr>
-          <w:sz w:val="20"/>
-          <w:szCs w:val="20"/>
-        </w:rPr>
+        <w:pStyle w:val="Heading4"/>
+        <w:numPr>
+          <w:ilvl w:val="0"/>
+          <w:numId w:val="0"/>
+        </w:numPr>
+        <w:rPr>
+          <w:color w:val="111111"/>
+        </w:rPr>
+      </w:pPr>
+      <w:r>
+        <w:rPr>
+          <w:color w:val="111111"/>
+        </w:rPr>
+        <w:t xml:space="preserve">                                        2. </w:t>
+      </w:r>
+      <w:r>
         <w:t>Gradient Descent</w:t>
       </w:r>
     </w:p>
@@ -1533,43 +1515,30 @@
     </w:p>
     <w:p>
       <w:pPr>
-        <w:pStyle w:val="ListParagraph"/>
-        <w:spacing w:line="360" w:lineRule="auto"/>
-        <w:jc w:val="both"/>
-        <w:rPr>
-          <w:rFonts w:ascii="Times New Roman" w:hAnsi="Times New Roman" w:cs="Times New Roman"/>
-          <w:color w:val="000000" w:themeColor="text1"/>
-          <w:sz w:val="20"/>
-          <w:szCs w:val="20"/>
-          <w:shd w:val="clear" w:color="auto" w:fill="FFFFFF"/>
-        </w:rPr>
-      </w:pPr>
-      <w:r>
-        <w:rPr>
-          <w:rFonts w:ascii="Times New Roman" w:hAnsi="Times New Roman" w:cs="Times New Roman"/>
-          <w:color w:val="000000" w:themeColor="text1"/>
-          <w:sz w:val="20"/>
-          <w:szCs w:val="20"/>
+        <w:pStyle w:val="Heading4"/>
+        <w:numPr>
+          <w:ilvl w:val="0"/>
+          <w:numId w:val="0"/>
+        </w:numPr>
+        <w:ind w:left="504"/>
+        <w:rPr>
+          <w:shd w:val="clear" w:color="auto" w:fill="FFFFFF"/>
+        </w:rPr>
+      </w:pPr>
+      <w:r>
+        <w:rPr>
           <w:shd w:val="clear" w:color="auto" w:fill="FFFFFF"/>
         </w:rPr>
         <w:t xml:space="preserve">                      </w:t>
       </w:r>
       <w:r>
         <w:rPr>
-          <w:rFonts w:ascii="Times New Roman" w:hAnsi="Times New Roman" w:cs="Times New Roman"/>
-          <w:color w:val="000000" w:themeColor="text1"/>
-          <w:sz w:val="20"/>
-          <w:szCs w:val="20"/>
           <w:shd w:val="clear" w:color="auto" w:fill="FFFFFF"/>
         </w:rPr>
         <w:t>3.</w:t>
       </w:r>
       <w:r>
         <w:rPr>
-          <w:rFonts w:ascii="Times New Roman" w:hAnsi="Times New Roman" w:cs="Times New Roman"/>
-          <w:color w:val="000000" w:themeColor="text1"/>
-          <w:sz w:val="20"/>
-          <w:szCs w:val="20"/>
           <w:shd w:val="clear" w:color="auto" w:fill="FFFFFF"/>
         </w:rPr>
         <w:t xml:space="preserve">Algorithm </w:t>
@@ -1751,20 +1720,22 @@
     </w:p>
     <w:p>
       <w:pPr>
-        <w:spacing w:line="360" w:lineRule="auto"/>
-        <w:jc w:val="both"/>
-      </w:pPr>
-      <w:r>
-        <w:rPr>
-          <w:color w:val="333333"/>
+        <w:pStyle w:val="Heading4"/>
+        <w:numPr>
+          <w:ilvl w:val="0"/>
+          <w:numId w:val="0"/>
+        </w:numPr>
+        <w:ind w:left="504"/>
+      </w:pPr>
+      <w:r>
+        <w:rPr>
           <w:shd w:val="clear" w:color="auto" w:fill="FFFFFF"/>
           <w:lang w:val="en-GB"/>
         </w:rPr>
-        <w:t xml:space="preserve">                      </w:t>
-      </w:r>
-      <w:r>
-        <w:rPr>
-          <w:color w:val="333333"/>
+        <w:t xml:space="preserve">                  </w:t>
+      </w:r>
+      <w:r>
+        <w:rPr>
           <w:shd w:val="clear" w:color="auto" w:fill="FFFFFF"/>
           <w:lang w:val="en-GB"/>
         </w:rPr>
@@ -1772,7 +1743,6 @@
       </w:r>
       <w:r>
         <w:rPr>
-          <w:color w:val="333333"/>
           <w:shd w:val="clear" w:color="auto" w:fill="FFFFFF"/>
           <w:lang w:val="en-GB"/>
         </w:rPr>
@@ -1780,7 +1750,6 @@
       </w:r>
       <w:r>
         <w:rPr>
-          <w:color w:val="333333"/>
           <w:shd w:val="clear" w:color="auto" w:fill="FFFFFF"/>
           <w:lang w:val="en-GB"/>
         </w:rPr>
@@ -1788,7 +1757,6 @@
       </w:r>
       <w:r>
         <w:rPr>
-          <w:color w:val="333333"/>
           <w:shd w:val="clear" w:color="auto" w:fill="FFFFFF"/>
           <w:lang w:val="en-GB"/>
         </w:rPr>
@@ -1853,7 +1821,7 @@
           <w:szCs w:val="20"/>
         </w:rPr>
       </w:pPr>
-      <w:bookmarkStart w:id="0" w:name="_Toc491958607"/>
+      <w:bookmarkStart w:id="1" w:name="_Toc491958607"/>
       <w:r>
         <w:rPr>
           <w:rFonts w:ascii="Times New Roman" w:hAnsi="Times New Roman" w:cs="Times New Roman"/>
@@ -1862,7 +1830,7 @@
         </w:rPr>
         <w:t>Training:</w:t>
       </w:r>
-      <w:bookmarkEnd w:id="0"/>
+      <w:bookmarkEnd w:id="1"/>
     </w:p>
     <w:p>
       <w:pPr>
@@ -1921,8 +1889,6 @@
         </w:rPr>
         <w:t>Run for some required number of samples until the weights are correctly updated.</w:t>
       </w:r>
-      <w:bookmarkStart w:id="1" w:name="_GoBack"/>
-      <w:bookmarkEnd w:id="1"/>
     </w:p>
     <w:p>
       <w:pPr>
@@ -2108,9 +2074,12 @@
     </w:p>
     <w:p>
       <w:pPr>
-        <w:spacing w:line="360" w:lineRule="auto"/>
-        <w:jc w:val="both"/>
-        <w:outlineLvl w:val="0"/>
+        <w:pStyle w:val="Heading4"/>
+        <w:numPr>
+          <w:ilvl w:val="0"/>
+          <w:numId w:val="0"/>
+        </w:numPr>
+        <w:ind w:left="504"/>
       </w:pPr>
       <w:r>
         <w:t xml:space="preserve">                           </w:t>
@@ -2205,8 +2174,11 @@
     </w:p>
     <w:p>
       <w:pPr>
-        <w:spacing w:line="360" w:lineRule="auto"/>
-        <w:jc w:val="both"/>
+        <w:pStyle w:val="Heading4"/>
+        <w:numPr>
+          <w:ilvl w:val="0"/>
+          <w:numId w:val="0"/>
+        </w:numPr>
         <w:rPr>
           <w:sz w:val="24"/>
         </w:rPr>
@@ -2214,65 +2186,58 @@
       <w:r>
         <w:rPr>
           <w:b/>
-          <w:iCs/>
-          <w:color w:val="333333"/>
           <w:shd w:val="clear" w:color="auto" w:fill="FFFFFF"/>
           <w:lang w:val="en-GB"/>
         </w:rPr>
-        <w:t xml:space="preserve">                          </w:t>
+        <w:t xml:space="preserve">          </w:t>
       </w:r>
       <w:r>
         <w:rPr>
           <w:b/>
-          <w:iCs/>
-          <w:color w:val="333333"/>
           <w:shd w:val="clear" w:color="auto" w:fill="FFFFFF"/>
           <w:lang w:val="en-GB"/>
         </w:rPr>
+        <w:t xml:space="preserve">                        </w:t>
+      </w:r>
+      <w:r>
+        <w:rPr>
+          <w:b/>
+          <w:shd w:val="clear" w:color="auto" w:fill="FFFFFF"/>
+          <w:lang w:val="en-GB"/>
+        </w:rPr>
         <w:t xml:space="preserve">          </w:t>
       </w:r>
       <w:r>
         <w:rPr>
+          <w:shd w:val="clear" w:color="auto" w:fill="FFFFFF"/>
+          <w:lang w:val="en-GB"/>
+        </w:rPr>
+        <w:t>6.</w:t>
+      </w:r>
+      <w:r>
+        <w:rPr>
           <w:b/>
-          <w:iCs/>
-          <w:color w:val="333333"/>
           <w:shd w:val="clear" w:color="auto" w:fill="FFFFFF"/>
           <w:lang w:val="en-GB"/>
         </w:rPr>
-        <w:t>6.</w:t>
-      </w:r>
-      <w:r>
-        <w:rPr>
-          <w:b/>
-          <w:iCs/>
-          <w:color w:val="333333"/>
+        <w:t xml:space="preserve"> </w:t>
+      </w:r>
+      <w:r>
+        <w:rPr>
           <w:shd w:val="clear" w:color="auto" w:fill="FFFFFF"/>
           <w:lang w:val="en-GB"/>
         </w:rPr>
-        <w:t xml:space="preserve"> </w:t>
-      </w:r>
-      <w:r>
-        <w:rPr>
-          <w:iCs/>
-          <w:color w:val="333333"/>
+        <w:t>Conclusion</w:t>
+      </w:r>
+      <w:r>
+        <w:rPr>
           <w:shd w:val="clear" w:color="auto" w:fill="FFFFFF"/>
           <w:lang w:val="en-GB"/>
         </w:rPr>
-        <w:t>Conclusion</w:t>
-      </w:r>
-      <w:r>
-        <w:rPr>
-          <w:iCs/>
-          <w:color w:val="333333"/>
-          <w:shd w:val="clear" w:color="auto" w:fill="FFFFFF"/>
-          <w:lang w:val="en-GB"/>
-        </w:rPr>
         <w:t xml:space="preserve">                    </w:t>
       </w:r>
       <w:r>
         <w:rPr>
-          <w:iCs/>
-          <w:color w:val="333333"/>
           <w:shd w:val="clear" w:color="auto" w:fill="FFFFFF"/>
           <w:lang w:val="en-GB"/>
         </w:rPr>
@@ -2324,50 +2289,28 @@
     </w:p>
     <w:p>
       <w:pPr>
-        <w:pStyle w:val="ListParagraph"/>
-        <w:spacing w:line="360" w:lineRule="auto"/>
-        <w:ind w:left="0"/>
-        <w:jc w:val="both"/>
-        <w:rPr>
-          <w:rFonts w:ascii="Times New Roman" w:eastAsia="Times New Roman" w:hAnsi="Times New Roman" w:cs="Times New Roman"/>
-          <w:color w:val="000000"/>
-          <w:sz w:val="20"/>
-          <w:szCs w:val="20"/>
-        </w:rPr>
-      </w:pPr>
-      <w:r>
-        <w:rPr>
-          <w:rFonts w:ascii="Times New Roman" w:eastAsia="Times New Roman" w:hAnsi="Times New Roman" w:cs="Times New Roman"/>
-          <w:color w:val="000000"/>
-          <w:sz w:val="20"/>
-          <w:szCs w:val="20"/>
-        </w:rPr>
-        <w:t xml:space="preserve">                        </w:t>
-      </w:r>
-      <w:r>
-        <w:rPr>
-          <w:rFonts w:ascii="Times New Roman" w:eastAsia="Times New Roman" w:hAnsi="Times New Roman" w:cs="Times New Roman"/>
-          <w:color w:val="000000"/>
-          <w:sz w:val="20"/>
-          <w:szCs w:val="20"/>
-        </w:rPr>
+        <w:pStyle w:val="Heading4"/>
+        <w:numPr>
+          <w:ilvl w:val="0"/>
+          <w:numId w:val="0"/>
+        </w:numPr>
+      </w:pPr>
+      <w:r>
+        <w:t xml:space="preserve">      </w:t>
+      </w:r>
+      <w:r>
+        <w:t xml:space="preserve">                       </w:t>
+      </w:r>
+      <w:r>
         <w:t xml:space="preserve">             </w:t>
       </w:r>
       <w:r>
-        <w:rPr>
-          <w:rFonts w:ascii="Times New Roman" w:eastAsia="Times New Roman" w:hAnsi="Times New Roman" w:cs="Times New Roman"/>
-          <w:color w:val="000000"/>
-          <w:sz w:val="20"/>
-          <w:szCs w:val="20"/>
-        </w:rPr>
-        <w:t xml:space="preserve">  </w:t>
-      </w:r>
-      <w:r>
-        <w:rPr>
-          <w:rFonts w:ascii="Times New Roman" w:hAnsi="Times New Roman" w:cs="Times New Roman"/>
-          <w:sz w:val="20"/>
-          <w:szCs w:val="20"/>
-        </w:rPr>
+        <w:t xml:space="preserve"> </w:t>
+      </w:r>
+      <w:r>
+        <w:t>7.</w:t>
+      </w:r>
+      <w:r>
         <w:t>References</w:t>
       </w:r>
     </w:p>
@@ -2409,73 +2352,7 @@
           <w:szCs w:val="20"/>
           <w:u w:val="none"/>
         </w:rPr>
-        <w:t>https://en</w:t>
-      </w:r>
-      <w:r>
-        <w:rPr>
-          <w:rStyle w:val="Hyperlink"/>
-          <w:rFonts w:ascii="Times New Roman" w:hAnsi="Times New Roman" w:cs="Times New Roman"/>
-          <w:color w:val="000000" w:themeColor="text1"/>
-          <w:sz w:val="20"/>
-          <w:szCs w:val="20"/>
-          <w:u w:val="none"/>
-        </w:rPr>
-        <w:t>.</w:t>
-      </w:r>
-      <w:r>
-        <w:rPr>
-          <w:rStyle w:val="Hyperlink"/>
-          <w:rFonts w:ascii="Times New Roman" w:hAnsi="Times New Roman" w:cs="Times New Roman"/>
-          <w:color w:val="000000" w:themeColor="text1"/>
-          <w:sz w:val="20"/>
-          <w:szCs w:val="20"/>
-          <w:u w:val="none"/>
-        </w:rPr>
-        <w:t>w</w:t>
-      </w:r>
-      <w:r>
-        <w:rPr>
-          <w:rStyle w:val="Hyperlink"/>
-          <w:rFonts w:ascii="Times New Roman" w:hAnsi="Times New Roman" w:cs="Times New Roman"/>
-          <w:color w:val="000000" w:themeColor="text1"/>
-          <w:sz w:val="20"/>
-          <w:szCs w:val="20"/>
-          <w:u w:val="none"/>
-        </w:rPr>
-        <w:t>i</w:t>
-      </w:r>
-      <w:r>
-        <w:rPr>
-          <w:rStyle w:val="Hyperlink"/>
-          <w:rFonts w:ascii="Times New Roman" w:hAnsi="Times New Roman" w:cs="Times New Roman"/>
-          <w:color w:val="000000" w:themeColor="text1"/>
-          <w:sz w:val="20"/>
-          <w:szCs w:val="20"/>
-          <w:u w:val="none"/>
-        </w:rPr>
-        <w:t>kip</w:t>
-      </w:r>
-      <w:r>
-        <w:rPr>
-          <w:rStyle w:val="Hyperlink"/>
-          <w:rFonts w:ascii="Times New Roman" w:hAnsi="Times New Roman" w:cs="Times New Roman"/>
-          <w:color w:val="000000" w:themeColor="text1"/>
-          <w:sz w:val="20"/>
-          <w:szCs w:val="20"/>
-          <w:u w:val="none"/>
-        </w:rPr>
-        <w:t>e</w:t>
-      </w:r>
-      <w:r>
-        <w:rPr>
-          <w:rStyle w:val="Hyperlink"/>
-          <w:rFonts w:ascii="Times New Roman" w:hAnsi="Times New Roman" w:cs="Times New Roman"/>
-          <w:color w:val="000000" w:themeColor="text1"/>
-          <w:sz w:val="20"/>
-          <w:szCs w:val="20"/>
-          <w:u w:val="none"/>
-        </w:rPr>
-        <w:t>dia.org/wiki/Delta_rule</w:t>
+        <w:t>https://en.wikipedia.org/wiki/Delta_rule</w:t>
       </w:r>
     </w:p>
     <w:p>
@@ -2533,47 +2410,7 @@
           <w:u w:val="none"/>
           <w:lang w:val="en-GB" w:eastAsia="en-GB"/>
         </w:rPr>
-        <w:t>http://uhavax.</w:t>
-      </w:r>
-      <w:r>
-        <w:rPr>
-          <w:rStyle w:val="Hyperlink"/>
-          <w:rFonts w:eastAsia="Times New Roman"/>
-          <w:color w:val="000000" w:themeColor="text1"/>
-          <w:u w:val="none"/>
-          <w:lang w:val="en-GB" w:eastAsia="en-GB"/>
-        </w:rPr>
-        <w:t>h</w:t>
-      </w:r>
-      <w:r>
-        <w:rPr>
-          <w:rStyle w:val="Hyperlink"/>
-          <w:rFonts w:eastAsia="Times New Roman"/>
-          <w:color w:val="000000" w:themeColor="text1"/>
-          <w:u w:val="none"/>
-          <w:lang w:val="en-GB" w:eastAsia="en-GB"/>
-        </w:rPr>
-        <w:t>artford.e</w:t>
-      </w:r>
-      <w:r>
-        <w:rPr>
-          <w:rStyle w:val="Hyperlink"/>
-          <w:rFonts w:eastAsia="Times New Roman"/>
-          <w:color w:val="000000" w:themeColor="text1"/>
-          <w:u w:val="none"/>
-          <w:lang w:val="en-GB" w:eastAsia="en-GB"/>
-        </w:rPr>
-        <w:t>d</w:t>
-      </w:r>
-      <w:r>
-        <w:rPr>
-          <w:rStyle w:val="Hyperlink"/>
-          <w:rFonts w:eastAsia="Times New Roman"/>
-          <w:color w:val="000000" w:themeColor="text1"/>
-          <w:u w:val="none"/>
-          <w:lang w:val="en-GB" w:eastAsia="en-GB"/>
-        </w:rPr>
-        <w:t>u/compsci/neural-networks-delta-rule.html</w:t>
+        <w:t>http://uhavax.hartford.edu/compsci/neural-networks-delta-rule.html</w:t>
       </w:r>
     </w:p>
     <w:p>
@@ -2647,27 +2484,7 @@
           <w:u w:val="none"/>
           <w:lang w:val="en-GB" w:eastAsia="en-GB"/>
         </w:rPr>
-        <w:t>http://www-isl.stanford.edu/~widrow/p</w:t>
-      </w:r>
-      <w:r>
-        <w:rPr>
-          <w:rStyle w:val="Hyperlink"/>
-          <w:rFonts w:eastAsia="Times New Roman"/>
-          <w:color w:val="000000" w:themeColor="text1"/>
-          <w:u w:val="none"/>
-          <w:lang w:val="en-GB" w:eastAsia="en-GB"/>
-        </w:rPr>
-        <w:t>a</w:t>
-      </w:r>
-      <w:r>
-        <w:rPr>
-          <w:rStyle w:val="Hyperlink"/>
-          <w:rFonts w:eastAsia="Times New Roman"/>
-          <w:color w:val="000000" w:themeColor="text1"/>
-          <w:u w:val="none"/>
-          <w:lang w:val="en-GB" w:eastAsia="en-GB"/>
-        </w:rPr>
-        <w:t>pers/b1971adaptivefilters.pdf</w:t>
+        <w:t>http://www-isl.stanford.edu/~widrow/papers/b1971adaptivefilters.pdf</w:t>
       </w:r>
       <w:r>
         <w:rPr>
@@ -2701,17 +2518,7 @@
           <w:u w:val="none"/>
           <w:lang w:val="en-GB" w:eastAsia="en-GB"/>
         </w:rPr>
-        <w:t>[4]</w:t>
-      </w:r>
-      <w:r>
-        <w:rPr>
-          <w:rStyle w:val="Hyperlink"/>
-          <w:rFonts w:eastAsia="Times New Roman"/>
-          <w:color w:val="000000" w:themeColor="text1"/>
-          <w:u w:val="none"/>
-          <w:lang w:val="en-GB" w:eastAsia="en-GB"/>
-        </w:rPr>
-        <w:t xml:space="preserve"> </w:t>
+        <w:t xml:space="preserve">[4] </w:t>
       </w:r>
       <w:r>
         <w:rPr>
@@ -2747,17 +2554,7 @@
           <w:u w:val="none"/>
           <w:lang w:val="en-GB" w:eastAsia="en-GB"/>
         </w:rPr>
-        <w:t>[</w:t>
-      </w:r>
-      <w:r>
-        <w:rPr>
-          <w:rStyle w:val="Hyperlink"/>
-          <w:rFonts w:eastAsia="Times New Roman"/>
-          <w:color w:val="000000" w:themeColor="text1"/>
-          <w:u w:val="none"/>
-          <w:lang w:val="en-GB" w:eastAsia="en-GB"/>
-        </w:rPr>
-        <w:t xml:space="preserve">5] </w:t>
+        <w:t xml:space="preserve">[5] </w:t>
       </w:r>
       <w:r>
         <w:rPr>
@@ -6488,7 +6285,7 @@
 </file>
 
 <file path=customXml/itemProps1.xml><?xml version="1.0" encoding="utf-8"?>
-<ds:datastoreItem xmlns:ds="http://schemas.openxmlformats.org/officeDocument/2006/customXml" ds:itemID="{FAB12E80-7D22-F648-A231-5BF731524EB1}">
+<ds:datastoreItem xmlns:ds="http://schemas.openxmlformats.org/officeDocument/2006/customXml" ds:itemID="{B89FC409-8FF1-B846-A238-E81ABA77476C}">
   <ds:schemaRefs>
     <ds:schemaRef ds:uri="http://schemas.openxmlformats.org/officeDocument/2006/bibliography"/>
   </ds:schemaRefs>

</xml_diff>